<commit_message>
Final: poster in pdf
</commit_message>
<xml_diff>
--- a/Brick Breaker Detection.docx
+++ b/Brick Breaker Detection.docx
@@ -34,6 +34,46 @@
       <w:pPr>
         <w:spacing w:before="0" w:after="200" w:line="276"/>
         <w:ind w:right="0" w:left="0" w:firstLine="0"/>
+        <w:jc w:val="center"/>
+        <w:rPr>
+          <w:rFonts w:ascii="Calibri" w:hAnsi="Calibri" w:cs="Calibri" w:eastAsia="Calibri"/>
+          <w:b/>
+          <w:color w:val="auto"/>
+          <w:spacing w:val="0"/>
+          <w:position w:val="0"/>
+          <w:sz w:val="40"/>
+          <w:shd w:fill="auto" w:val="clear"/>
+        </w:rPr>
+      </w:pPr>
+      <w:r>
+        <w:rPr>
+          <w:rFonts w:ascii="Calibri" w:hAnsi="Calibri" w:cs="Calibri" w:eastAsia="Calibri"/>
+          <w:b/>
+          <w:color w:val="auto"/>
+          <w:spacing w:val="0"/>
+          <w:position w:val="0"/>
+          <w:sz w:val="30"/>
+          <w:shd w:fill="auto" w:val="clear"/>
+        </w:rPr>
+        <w:t xml:space="preserve">Marko Vukoti</w:t>
+      </w:r>
+      <w:r>
+        <w:rPr>
+          <w:rFonts w:ascii="Calibri" w:hAnsi="Calibri" w:cs="Calibri" w:eastAsia="Calibri"/>
+          <w:b/>
+          <w:color w:val="auto"/>
+          <w:spacing w:val="0"/>
+          <w:position w:val="0"/>
+          <w:sz w:val="30"/>
+          <w:shd w:fill="auto" w:val="clear"/>
+        </w:rPr>
+        <w:t xml:space="preserve">ć</w:t>
+      </w:r>
+    </w:p>
+    <w:p>
+      <w:pPr>
+        <w:spacing w:before="0" w:after="200" w:line="276"/>
+        <w:ind w:right="0" w:left="0" w:firstLine="0"/>
         <w:jc w:val="left"/>
         <w:rPr>
           <w:rFonts w:ascii="Calibri" w:hAnsi="Calibri" w:cs="Calibri" w:eastAsia="Calibri"/>
@@ -99,8 +139,8 @@
         </w:rPr>
       </w:pPr>
       <w:r>
-        <w:object w:dxaOrig="8640" w:dyaOrig="6468">
-          <v:rect xmlns:o="urn:schemas-microsoft-com:office:office" xmlns:v="urn:schemas-microsoft-com:vml" id="rectole0000000000" style="width:432.000000pt;height:323.400000pt" o:preferrelative="t" o:ole="">
+        <w:object w:dxaOrig="8747" w:dyaOrig="6540">
+          <v:rect xmlns:o="urn:schemas-microsoft-com:office:office" xmlns:v="urn:schemas-microsoft-com:vml" id="rectole0000000000" style="width:437.350000pt;height:327.000000pt" o:preferrelative="t" o:ole="">
             <o:lock v:ext="edit"/>
             <v:imagedata xmlns:r="http://schemas.openxmlformats.org/officeDocument/2006/relationships" r:id="docRId1" o:title=""/>
           </v:rect>
@@ -312,8 +352,8 @@
         </w:rPr>
       </w:pPr>
       <w:r>
-        <w:object w:dxaOrig="8640" w:dyaOrig="6480">
-          <v:rect xmlns:o="urn:schemas-microsoft-com:office:office" xmlns:v="urn:schemas-microsoft-com:vml" id="rectole0000000001" style="width:432.000000pt;height:324.000000pt" o:preferrelative="t" o:ole="">
+        <w:object w:dxaOrig="8747" w:dyaOrig="6559">
+          <v:rect xmlns:o="urn:schemas-microsoft-com:office:office" xmlns:v="urn:schemas-microsoft-com:vml" id="rectole0000000001" style="width:437.350000pt;height:327.950000pt" o:preferrelative="t" o:ole="">
             <o:lock v:ext="edit"/>
             <v:imagedata xmlns:r="http://schemas.openxmlformats.org/officeDocument/2006/relationships" r:id="docRId3" o:title=""/>
           </v:rect>
@@ -482,8 +522,8 @@
         </w:rPr>
       </w:pPr>
       <w:r>
-        <w:object w:dxaOrig="8640" w:dyaOrig="6444">
-          <v:rect xmlns:o="urn:schemas-microsoft-com:office:office" xmlns:v="urn:schemas-microsoft-com:vml" id="rectole0000000002" style="width:432.000000pt;height:322.200000pt" o:preferrelative="t" o:ole="">
+        <w:object w:dxaOrig="8747" w:dyaOrig="6519">
+          <v:rect xmlns:o="urn:schemas-microsoft-com:office:office" xmlns:v="urn:schemas-microsoft-com:vml" id="rectole0000000002" style="width:437.350000pt;height:325.950000pt" o:preferrelative="t" o:ole="">
             <o:lock v:ext="edit"/>
             <v:imagedata xmlns:r="http://schemas.openxmlformats.org/officeDocument/2006/relationships" r:id="docRId5" o:title=""/>
           </v:rect>
@@ -611,8 +651,8 @@
         </w:rPr>
       </w:pPr>
       <w:r>
-        <w:object w:dxaOrig="8640" w:dyaOrig="6468">
-          <v:rect xmlns:o="urn:schemas-microsoft-com:office:office" xmlns:v="urn:schemas-microsoft-com:vml" id="rectole0000000003" style="width:432.000000pt;height:323.400000pt" o:preferrelative="t" o:ole="">
+        <w:object w:dxaOrig="8747" w:dyaOrig="6540">
+          <v:rect xmlns:o="urn:schemas-microsoft-com:office:office" xmlns:v="urn:schemas-microsoft-com:vml" id="rectole0000000003" style="width:437.350000pt;height:327.000000pt" o:preferrelative="t" o:ole="">
             <o:lock v:ext="edit"/>
             <v:imagedata xmlns:r="http://schemas.openxmlformats.org/officeDocument/2006/relationships" r:id="docRId7" o:title=""/>
           </v:rect>

</xml_diff>